<commit_message>
Started TourStop app project
</commit_message>
<xml_diff>
--- a/Xamarin/Xamarin.docx
+++ b/Xamarin/Xamarin.docx
@@ -197,6 +197,31 @@
         <w:rPr>
           <w:lang w:eastAsia="en-ZA"/>
         </w:rPr>
+        <w:t>Xamarin forms have the idea of pages, which represent app screens</w:t>
+      </w:r>
+      <w:r>
+        <w:rPr>
+          <w:lang w:eastAsia="en-ZA"/>
+        </w:rPr>
+        <w:t xml:space="preserve"> (activities on Android). Controls are </w:t>
+      </w:r>
+      <w:r>
+        <w:rPr>
+          <w:lang w:eastAsia="en-ZA"/>
+        </w:rPr>
+        <w:t>the UI elements shown on a page (eg buttons).</w:t>
+      </w:r>
+    </w:p>
+    <w:p>
+      <w:pPr>
+        <w:rPr>
+          <w:lang w:eastAsia="en-ZA"/>
+        </w:rPr>
+      </w:pPr>
+      <w:r>
+        <w:rPr>
+          <w:lang w:eastAsia="en-ZA"/>
+        </w:rPr>
         <w:t>Should you use “raw” Xamarin, or Xamarin.Forms? It depends on what you are building:</w:t>
       </w:r>
     </w:p>
@@ -247,6 +272,7 @@
         <w:rPr>
           <w:lang w:eastAsia="en-ZA"/>
         </w:rPr>
+        <w:lastRenderedPageBreak/>
         <w:t>Xamarin</w:t>
       </w:r>
     </w:p>
@@ -258,6 +284,92 @@
       </w:pPr>
       <w:r>
         <w:rPr>
+          <w:noProof/>
+          <w:lang w:eastAsia="en-ZA"/>
+        </w:rPr>
+        <w:drawing>
+          <wp:inline distT="0" distB="0" distL="0" distR="0">
+            <wp:extent cx="5076825" cy="3009900"/>
+            <wp:effectExtent l="0" t="0" r="9525" b="0"/>
+            <wp:docPr id="2" name="Picture 2"/>
+            <wp:cNvGraphicFramePr>
+              <a:graphicFrameLocks xmlns:a="http://schemas.openxmlformats.org/drawingml/2006/main" noChangeAspect="1"/>
+            </wp:cNvGraphicFramePr>
+            <a:graphic xmlns:a="http://schemas.openxmlformats.org/drawingml/2006/main">
+              <a:graphicData uri="http://schemas.openxmlformats.org/drawingml/2006/picture">
+                <pic:pic xmlns:pic="http://schemas.openxmlformats.org/drawingml/2006/picture">
+                  <pic:nvPicPr>
+                    <pic:cNvPr id="2" name="Capture.PNG"/>
+                    <pic:cNvPicPr/>
+                  </pic:nvPicPr>
+                  <pic:blipFill rotWithShape="1">
+                    <a:blip r:embed="rId13">
+                      <a:extLst>
+                        <a:ext uri="{28A0092B-C50C-407E-A947-70E740481C1C}">
+                          <a14:useLocalDpi xmlns:a14="http://schemas.microsoft.com/office/drawing/2010/main" val="0"/>
+                        </a:ext>
+                      </a:extLst>
+                    </a:blip>
+                    <a:srcRect l="3490" t="5845" r="7933" b="6199"/>
+                    <a:stretch/>
+                  </pic:blipFill>
+                  <pic:spPr bwMode="auto">
+                    <a:xfrm>
+                      <a:off x="0" y="0"/>
+                      <a:ext cx="5076825" cy="3009900"/>
+                    </a:xfrm>
+                    <a:prstGeom prst="rect">
+                      <a:avLst/>
+                    </a:prstGeom>
+                    <a:ln>
+                      <a:noFill/>
+                    </a:ln>
+                    <a:extLst>
+                      <a:ext uri="{53640926-AAD7-44D8-BBD7-CCE9431645EC}">
+                        <a14:shadowObscured xmlns:a14="http://schemas.microsoft.com/office/drawing/2010/main"/>
+                      </a:ext>
+                    </a:extLst>
+                  </pic:spPr>
+                </pic:pic>
+              </a:graphicData>
+            </a:graphic>
+          </wp:inline>
+        </w:drawing>
+      </w:r>
+    </w:p>
+    <w:p>
+      <w:pPr>
+        <w:rPr>
+          <w:lang w:eastAsia="en-ZA"/>
+        </w:rPr>
+      </w:pPr>
+      <w:r>
+        <w:rPr>
+          <w:lang w:eastAsia="en-ZA"/>
+        </w:rPr>
+        <w:t>Xamarin works by adding a second runtime to the phone, called the Mono runtime. Mono then communicates with the Android OS.</w:t>
+      </w:r>
+      <w:r>
+        <w:rPr>
+          <w:lang w:eastAsia="en-ZA"/>
+        </w:rPr>
+        <w:t xml:space="preserve"> Since most of the device specific features are </w:t>
+      </w:r>
+      <w:r>
+        <w:rPr>
+          <w:noProof/>
+        </w:rPr>
+        <w:t>not available to the Mono runtime, Xamarin provides bindings which can translate c# code to Java and Android APIs.</w:t>
+      </w:r>
+    </w:p>
+    <w:p>
+      <w:pPr>
+        <w:rPr>
+          <w:lang w:eastAsia="en-ZA"/>
+        </w:rPr>
+      </w:pPr>
+      <w:r>
+        <w:rPr>
           <w:lang w:eastAsia="en-ZA"/>
         </w:rPr>
         <w:t> An Activity</w:t>
@@ -285,32 +397,7 @@
         <w:rPr>
           <w:lang w:eastAsia="en-ZA"/>
         </w:rPr>
-        <w:lastRenderedPageBreak/>
-        <w:t>Android calls the </w:t>
-      </w:r>
-      <w:r>
-        <w:rPr>
-          <w:lang w:eastAsia="en-ZA"/>
-        </w:rPr>
-        <w:t>Activity</w:t>
-      </w:r>
-      <w:r>
-        <w:rPr>
-          <w:lang w:eastAsia="en-ZA"/>
-        </w:rPr>
-        <w:t>'s </w:t>
-      </w:r>
-      <w:r>
-        <w:rPr>
-          <w:lang w:eastAsia="en-ZA"/>
-        </w:rPr>
-        <w:t>OnCreate</w:t>
-      </w:r>
-      <w:r>
-        <w:rPr>
-          <w:lang w:eastAsia="en-ZA"/>
-        </w:rPr>
-        <w:t> method when it creates the Activity (before the screen is presented to the user).</w:t>
+        <w:t>Android calls the Activity's OnCreate method when it creates the Activity (before the screen is presented to the user).</w:t>
       </w:r>
     </w:p>
     <w:p>
@@ -492,14 +579,66 @@
         </w:rPr>
         <w:t>oblem by creating a library which</w:t>
       </w:r>
+      <w:r>
+        <w:rPr>
+          <w:lang w:eastAsia="en-ZA"/>
+        </w:rPr>
+        <w:t xml:space="preserve"> is capable of running on multiple .NET platforms (Xamarin.iOS, Xamarin.Android, Windows, etc.). They provide a more structured container for sharing code which is not tied to a specific runtime but also require more architecture and thought when using platform-specific features.</w:t>
+      </w:r>
+    </w:p>
+    <w:p>
+      <w:pPr>
+        <w:pStyle w:val="Heading1"/>
+        <w:rPr>
+          <w:lang w:eastAsia="en-ZA"/>
+        </w:rPr>
+      </w:pPr>
+      <w:r>
+        <w:rPr>
+          <w:lang w:eastAsia="en-ZA"/>
+        </w:rPr>
+        <w:t xml:space="preserve">.axml vs </w:t>
+      </w:r>
+      <w:r>
+        <w:rPr>
+          <w:lang w:eastAsia="en-ZA"/>
+        </w:rPr>
+        <w:t>.</w:t>
+      </w:r>
+      <w:r>
+        <w:rPr>
+          <w:lang w:eastAsia="en-ZA"/>
+        </w:rPr>
+        <w:t>xml</w:t>
+      </w:r>
+    </w:p>
+    <w:p>
+      <w:pPr>
+        <w:rPr>
+          <w:lang w:eastAsia="en-ZA"/>
+        </w:rPr>
+      </w:pPr>
+      <w:r>
+        <w:rPr>
+          <w:lang w:eastAsia="en-ZA"/>
+        </w:rPr>
+        <w:t xml:space="preserve">Xamarin uses axml, but the visual studio UI designer is a bit kak. Android studio uses .xml, but simply renaming the file extension doesn’t work. So, install the Xamaridea extension via </w:t>
+      </w:r>
+      <w:r>
+        <w:rPr>
+          <w:lang w:eastAsia="en-ZA"/>
+        </w:rPr>
+        <w:lastRenderedPageBreak/>
+        <w:t>Tools&gt;&gt;ExtensionsAndUpdates.</w:t>
+      </w:r>
+      <w:r>
+        <w:rPr>
+          <w:lang w:eastAsia="en-ZA"/>
+        </w:rPr>
+        <w:t xml:space="preserve"> You can then simply right click on the xml file in visual studio and select: Open in Android studio</w:t>
+      </w:r>
       <w:bookmarkStart w:id="0" w:name="_GoBack"/>
       <w:bookmarkEnd w:id="0"/>
-      <w:r>
-        <w:rPr>
-          <w:lang w:eastAsia="en-ZA"/>
-        </w:rPr>
-        <w:t xml:space="preserve"> is capable of running on multiple .NET platforms (Xamarin.iOS, Xamarin.Android, Windows, etc.). They provide a more structured container for sharing code which is not tied to a specific runtime but also require more architecture and thought when using platform-specific features.</w:t>
-      </w:r>
     </w:p>
     <w:p>
       <w:pPr>

</xml_diff>

<commit_message>
Button which counts clicks on it
</commit_message>
<xml_diff>
--- a/Xamarin/Xamarin.docx
+++ b/Xamarin/Xamarin.docx
@@ -136,8 +136,17 @@
           <w:rFonts w:eastAsia="Times New Roman"/>
           <w:lang w:eastAsia="en-ZA"/>
         </w:rPr>
-        <w:t>Xamarin vs. Xamarin.Forms</w:t>
-      </w:r>
+        <w:t xml:space="preserve">Xamarin vs. </w:t>
+      </w:r>
+      <w:proofErr w:type="spellStart"/>
+      <w:r>
+        <w:rPr>
+          <w:rFonts w:eastAsia="Times New Roman"/>
+          <w:lang w:eastAsia="en-ZA"/>
+        </w:rPr>
+        <w:t>Xamarin.Forms</w:t>
+      </w:r>
+      <w:proofErr w:type="spellEnd"/>
     </w:p>
     <w:p>
       <w:pPr>
@@ -173,18 +182,34 @@
         </w:rPr>
       </w:pPr>
       <w:hyperlink r:id="rId12" w:history="1">
+        <w:proofErr w:type="spellStart"/>
         <w:r>
           <w:rPr>
             <w:lang w:eastAsia="en-ZA"/>
           </w:rPr>
           <w:t>Xamarin.Forms</w:t>
         </w:r>
+        <w:proofErr w:type="spellEnd"/>
       </w:hyperlink>
       <w:r>
         <w:rPr>
           <w:lang w:eastAsia="en-ZA"/>
         </w:rPr>
-        <w:t> is an additional layer on top of the Xamarin SDK that makes it possible to build your UI once (in XAML markup) and let Xamarin do the hard work of translating it into the appropriate UI elements on the target platform. You can drop down to the Xamarin SDK level and interact with the platform APIs if you need to.</w:t>
+        <w:t xml:space="preserve"> is an additional layer on top of the Xamarin SDK that makes it possible to build your UI once (in XAML </w:t>
+      </w:r>
+      <w:proofErr w:type="spellStart"/>
+      <w:r>
+        <w:rPr>
+          <w:lang w:eastAsia="en-ZA"/>
+        </w:rPr>
+        <w:t>markup</w:t>
+      </w:r>
+      <w:proofErr w:type="spellEnd"/>
+      <w:r>
+        <w:rPr>
+          <w:lang w:eastAsia="en-ZA"/>
+        </w:rPr>
+        <w:t>) and let Xamarin do the hard work of translating it into the appropriate UI elements on the target platform. You can drop down to the Xamarin SDK level and interact with the platform APIs if you need to.</w:t>
       </w:r>
     </w:p>
     <w:p>
@@ -209,20 +234,48 @@
         <w:rPr>
           <w:lang w:eastAsia="en-ZA"/>
         </w:rPr>
-        <w:t>the UI elements shown on a page (eg buttons).</w:t>
-      </w:r>
-    </w:p>
-    <w:p>
-      <w:pPr>
-        <w:rPr>
-          <w:lang w:eastAsia="en-ZA"/>
-        </w:rPr>
-      </w:pPr>
-      <w:r>
-        <w:rPr>
-          <w:lang w:eastAsia="en-ZA"/>
-        </w:rPr>
-        <w:t>Should you use “raw” Xamarin, or Xamarin.Forms? It depends on what you are building:</w:t>
+        <w:t>the UI elements shown on a page (</w:t>
+      </w:r>
+      <w:proofErr w:type="spellStart"/>
+      <w:r>
+        <w:rPr>
+          <w:lang w:eastAsia="en-ZA"/>
+        </w:rPr>
+        <w:t>eg</w:t>
+      </w:r>
+      <w:proofErr w:type="spellEnd"/>
+      <w:r>
+        <w:rPr>
+          <w:lang w:eastAsia="en-ZA"/>
+        </w:rPr>
+        <w:t xml:space="preserve"> buttons).</w:t>
+      </w:r>
+    </w:p>
+    <w:p>
+      <w:pPr>
+        <w:rPr>
+          <w:lang w:eastAsia="en-ZA"/>
+        </w:rPr>
+      </w:pPr>
+      <w:r>
+        <w:rPr>
+          <w:lang w:eastAsia="en-ZA"/>
+        </w:rPr>
+        <w:t xml:space="preserve">Should you use “raw” Xamarin, or </w:t>
+      </w:r>
+      <w:proofErr w:type="spellStart"/>
+      <w:r>
+        <w:rPr>
+          <w:lang w:eastAsia="en-ZA"/>
+        </w:rPr>
+        <w:t>Xamarin.Forms</w:t>
+      </w:r>
+      <w:proofErr w:type="spellEnd"/>
+      <w:r>
+        <w:rPr>
+          <w:lang w:eastAsia="en-ZA"/>
+        </w:rPr>
+        <w:t>? It depends on what you are building:</w:t>
       </w:r>
     </w:p>
     <w:p>
@@ -240,7 +293,21 @@
         <w:rPr>
           <w:lang w:eastAsia="en-ZA"/>
         </w:rPr>
-        <w:t>If you’re building an app that needs little platform-specific functionality or custom UI, go with Xamarin.Forms. This is a good choice for straightforward data-entry apps and prototypes.</w:t>
+        <w:t xml:space="preserve">If you’re building an app that needs little platform-specific functionality or custom UI, go with </w:t>
+      </w:r>
+      <w:proofErr w:type="spellStart"/>
+      <w:r>
+        <w:rPr>
+          <w:lang w:eastAsia="en-ZA"/>
+        </w:rPr>
+        <w:t>Xamarin.Forms</w:t>
+      </w:r>
+      <w:proofErr w:type="spellEnd"/>
+      <w:r>
+        <w:rPr>
+          <w:lang w:eastAsia="en-ZA"/>
+        </w:rPr>
+        <w:t>. This is a good choice for straightforward data-entry apps and prototypes.</w:t>
       </w:r>
     </w:p>
     <w:p>
@@ -397,7 +464,21 @@
         <w:rPr>
           <w:lang w:eastAsia="en-ZA"/>
         </w:rPr>
-        <w:t>Android calls the Activity's OnCreate method when it creates the Activity (before the screen is presented to the user).</w:t>
+        <w:t>Android calls the Activity's </w:t>
+      </w:r>
+      <w:proofErr w:type="spellStart"/>
+      <w:r>
+        <w:rPr>
+          <w:lang w:eastAsia="en-ZA"/>
+        </w:rPr>
+        <w:t>OnCreate</w:t>
+      </w:r>
+      <w:proofErr w:type="spellEnd"/>
+      <w:r>
+        <w:rPr>
+          <w:lang w:eastAsia="en-ZA"/>
+        </w:rPr>
+        <w:t> method when it creates the Activity (before the screen is presented to the user).</w:t>
       </w:r>
     </w:p>
     <w:p>
@@ -424,11 +505,19 @@
           <w:lang w:eastAsia="en-ZA"/>
         </w:rPr>
       </w:pPr>
-      <w:r>
-        <w:rPr>
-          <w:lang w:eastAsia="en-ZA"/>
-        </w:rPr>
-        <w:t>onCreate − It is called when the activity is first created.</w:t>
+      <w:proofErr w:type="spellStart"/>
+      <w:r>
+        <w:rPr>
+          <w:lang w:eastAsia="en-ZA"/>
+        </w:rPr>
+        <w:t>onCreate</w:t>
+      </w:r>
+      <w:proofErr w:type="spellEnd"/>
+      <w:r>
+        <w:rPr>
+          <w:lang w:eastAsia="en-ZA"/>
+        </w:rPr>
+        <w:t> − It is called when the activity is first created.</w:t>
       </w:r>
     </w:p>
     <w:p>
@@ -442,11 +531,19 @@
           <w:lang w:eastAsia="en-ZA"/>
         </w:rPr>
       </w:pPr>
-      <w:r>
-        <w:rPr>
-          <w:lang w:eastAsia="en-ZA"/>
-        </w:rPr>
-        <w:t>onStart − It is called when the activity starts and becomes visible to the user.</w:t>
+      <w:proofErr w:type="spellStart"/>
+      <w:r>
+        <w:rPr>
+          <w:lang w:eastAsia="en-ZA"/>
+        </w:rPr>
+        <w:t>onStart</w:t>
+      </w:r>
+      <w:proofErr w:type="spellEnd"/>
+      <w:r>
+        <w:rPr>
+          <w:lang w:eastAsia="en-ZA"/>
+        </w:rPr>
+        <w:t> − It is called when the activity starts and becomes visible to the user.</w:t>
       </w:r>
     </w:p>
     <w:p>
@@ -460,11 +557,19 @@
           <w:lang w:eastAsia="en-ZA"/>
         </w:rPr>
       </w:pPr>
-      <w:r>
-        <w:rPr>
-          <w:lang w:eastAsia="en-ZA"/>
-        </w:rPr>
-        <w:t>onResume − It is called when the activity starts interacting with the user. User input takes place at this stage.</w:t>
+      <w:proofErr w:type="spellStart"/>
+      <w:r>
+        <w:rPr>
+          <w:lang w:eastAsia="en-ZA"/>
+        </w:rPr>
+        <w:t>onResume</w:t>
+      </w:r>
+      <w:proofErr w:type="spellEnd"/>
+      <w:r>
+        <w:rPr>
+          <w:lang w:eastAsia="en-ZA"/>
+        </w:rPr>
+        <w:t> − It is called when the activity starts interacting with the user. User input takes place at this stage.</w:t>
       </w:r>
     </w:p>
     <w:p>
@@ -478,11 +583,19 @@
           <w:lang w:eastAsia="en-ZA"/>
         </w:rPr>
       </w:pPr>
-      <w:r>
-        <w:rPr>
-          <w:lang w:eastAsia="en-ZA"/>
-        </w:rPr>
-        <w:t>onPause − It is called when the activity runs in the background but has not yet been killed.</w:t>
+      <w:proofErr w:type="spellStart"/>
+      <w:r>
+        <w:rPr>
+          <w:lang w:eastAsia="en-ZA"/>
+        </w:rPr>
+        <w:t>onPause</w:t>
+      </w:r>
+      <w:proofErr w:type="spellEnd"/>
+      <w:r>
+        <w:rPr>
+          <w:lang w:eastAsia="en-ZA"/>
+        </w:rPr>
+        <w:t> − It is called when the activity runs in the background but has not yet been killed.</w:t>
       </w:r>
     </w:p>
     <w:p>
@@ -496,11 +609,19 @@
           <w:lang w:eastAsia="en-ZA"/>
         </w:rPr>
       </w:pPr>
-      <w:r>
-        <w:rPr>
-          <w:lang w:eastAsia="en-ZA"/>
-        </w:rPr>
-        <w:t>onStop − It is called when the activity is no longer visible to the user.</w:t>
+      <w:proofErr w:type="spellStart"/>
+      <w:r>
+        <w:rPr>
+          <w:lang w:eastAsia="en-ZA"/>
+        </w:rPr>
+        <w:t>onStop</w:t>
+      </w:r>
+      <w:proofErr w:type="spellEnd"/>
+      <w:r>
+        <w:rPr>
+          <w:lang w:eastAsia="en-ZA"/>
+        </w:rPr>
+        <w:t> − It is called when the activity is no longer visible to the user.</w:t>
       </w:r>
     </w:p>
     <w:p>
@@ -514,11 +635,19 @@
           <w:lang w:eastAsia="en-ZA"/>
         </w:rPr>
       </w:pPr>
-      <w:r>
-        <w:rPr>
-          <w:lang w:eastAsia="en-ZA"/>
-        </w:rPr>
-        <w:t>onRestart − It is called after the activity has stopped, before starting again. It is normally called when a user goes back to a previous activity that had been stopped.</w:t>
+      <w:proofErr w:type="spellStart"/>
+      <w:r>
+        <w:rPr>
+          <w:lang w:eastAsia="en-ZA"/>
+        </w:rPr>
+        <w:t>onRestart</w:t>
+      </w:r>
+      <w:proofErr w:type="spellEnd"/>
+      <w:r>
+        <w:rPr>
+          <w:lang w:eastAsia="en-ZA"/>
+        </w:rPr>
+        <w:t> − It is called after the activity has stopped, before starting again. It is normally called when a user goes back to a previous activity that had been stopped.</w:t>
       </w:r>
     </w:p>
     <w:p>
@@ -532,11 +661,19 @@
           <w:lang w:eastAsia="en-ZA"/>
         </w:rPr>
       </w:pPr>
-      <w:r>
-        <w:rPr>
-          <w:lang w:eastAsia="en-ZA"/>
-        </w:rPr>
-        <w:t>onDestroy − This is the final call before the activity is removed from the memory.</w:t>
+      <w:proofErr w:type="spellStart"/>
+      <w:r>
+        <w:rPr>
+          <w:lang w:eastAsia="en-ZA"/>
+        </w:rPr>
+        <w:t>onDestroy</w:t>
+      </w:r>
+      <w:proofErr w:type="spellEnd"/>
+      <w:r>
+        <w:rPr>
+          <w:lang w:eastAsia="en-ZA"/>
+        </w:rPr>
+        <w:t> − This is the final call before the activity is removed from the memory.</w:t>
       </w:r>
     </w:p>
     <w:p>
@@ -583,59 +720,151 @@
         <w:rPr>
           <w:lang w:eastAsia="en-ZA"/>
         </w:rPr>
-        <w:t xml:space="preserve"> is capable of running on multiple .NET platforms (Xamarin.iOS, Xamarin.Android, Windows, etc.). They provide a more structured container for sharing code which is not tied to a specific runtime but also require more architecture and thought when using platform-specific features.</w:t>
-      </w:r>
-    </w:p>
-    <w:p>
-      <w:pPr>
-        <w:pStyle w:val="Heading1"/>
-        <w:rPr>
-          <w:lang w:eastAsia="en-ZA"/>
-        </w:rPr>
-      </w:pPr>
-      <w:r>
-        <w:rPr>
-          <w:lang w:eastAsia="en-ZA"/>
-        </w:rPr>
-        <w:t xml:space="preserve">.axml vs </w:t>
-      </w:r>
-      <w:r>
-        <w:rPr>
-          <w:lang w:eastAsia="en-ZA"/>
-        </w:rPr>
-        <w:t>.</w:t>
-      </w:r>
-      <w:r>
-        <w:rPr>
-          <w:lang w:eastAsia="en-ZA"/>
-        </w:rPr>
-        <w:t>xml</w:t>
-      </w:r>
-    </w:p>
-    <w:p>
-      <w:pPr>
-        <w:rPr>
-          <w:lang w:eastAsia="en-ZA"/>
-        </w:rPr>
-      </w:pPr>
-      <w:r>
-        <w:rPr>
-          <w:lang w:eastAsia="en-ZA"/>
-        </w:rPr>
-        <w:t xml:space="preserve">Xamarin uses axml, but the visual studio UI designer is a bit kak. Android studio uses .xml, but simply renaming the file extension doesn’t work. So, install the Xamaridea extension via </w:t>
-      </w:r>
-      <w:r>
-        <w:rPr>
-          <w:lang w:eastAsia="en-ZA"/>
-        </w:rPr>
-        <w:lastRenderedPageBreak/>
-        <w:t>Tools&gt;&gt;ExtensionsAndUpdates.</w:t>
-      </w:r>
-      <w:r>
-        <w:rPr>
-          <w:lang w:eastAsia="en-ZA"/>
-        </w:rPr>
-        <w:t xml:space="preserve"> You can then simply right click on the xml file in visual studio and select: Open in Android studio</w:t>
+        <w:t xml:space="preserve"> is capable of running on multiple .NET platforms (</w:t>
+      </w:r>
+      <w:proofErr w:type="spellStart"/>
+      <w:r>
+        <w:rPr>
+          <w:lang w:eastAsia="en-ZA"/>
+        </w:rPr>
+        <w:t>Xamarin.iOS</w:t>
+      </w:r>
+      <w:proofErr w:type="spellEnd"/>
+      <w:r>
+        <w:rPr>
+          <w:lang w:eastAsia="en-ZA"/>
+        </w:rPr>
+        <w:t xml:space="preserve">, </w:t>
+      </w:r>
+      <w:proofErr w:type="spellStart"/>
+      <w:r>
+        <w:rPr>
+          <w:lang w:eastAsia="en-ZA"/>
+        </w:rPr>
+        <w:t>Xamarin.Android</w:t>
+      </w:r>
+      <w:proofErr w:type="spellEnd"/>
+      <w:r>
+        <w:rPr>
+          <w:lang w:eastAsia="en-ZA"/>
+        </w:rPr>
+        <w:t>, Windows, etc.). They provide a more structured container for sharing code which is not tied to a specific runtime but also require more architecture and thought when using platform-specific features.</w:t>
+      </w:r>
+    </w:p>
+    <w:p>
+      <w:pPr>
+        <w:rPr>
+          <w:lang w:eastAsia="en-ZA"/>
+        </w:rPr>
+      </w:pPr>
+    </w:p>
+    <w:p>
+      <w:pPr>
+        <w:rPr>
+          <w:rFonts w:ascii="Consolas" w:hAnsi="Consolas" w:cs="Consolas"/>
+          <w:color w:val="000000"/>
+          <w:sz w:val="19"/>
+          <w:szCs w:val="19"/>
+        </w:rPr>
+      </w:pPr>
+      <w:proofErr w:type="spellStart"/>
+      <w:r>
+        <w:rPr>
+          <w:rFonts w:ascii="Consolas" w:hAnsi="Consolas" w:cs="Consolas"/>
+          <w:color w:val="FF0000"/>
+          <w:sz w:val="19"/>
+          <w:szCs w:val="19"/>
+        </w:rPr>
+        <w:t>android:text</w:t>
+      </w:r>
+      <w:proofErr w:type="spellEnd"/>
+      <w:r>
+        <w:rPr>
+          <w:rFonts w:ascii="Consolas" w:hAnsi="Consolas" w:cs="Consolas"/>
+          <w:color w:val="0000FF"/>
+          <w:sz w:val="19"/>
+          <w:szCs w:val="19"/>
+        </w:rPr>
+        <w:t>=</w:t>
+      </w:r>
+      <w:r>
+        <w:rPr>
+          <w:rFonts w:ascii="Consolas" w:hAnsi="Consolas" w:cs="Consolas"/>
+          <w:color w:val="000000"/>
+          <w:sz w:val="19"/>
+          <w:szCs w:val="19"/>
+        </w:rPr>
+        <w:t>"</w:t>
+      </w:r>
+      <w:r>
+        <w:rPr>
+          <w:rFonts w:ascii="Consolas" w:hAnsi="Consolas" w:cs="Consolas"/>
+          <w:color w:val="0000FF"/>
+          <w:sz w:val="19"/>
+          <w:szCs w:val="19"/>
+        </w:rPr>
+        <w:t>@string/Hello</w:t>
+      </w:r>
+      <w:r>
+        <w:rPr>
+          <w:rFonts w:ascii="Consolas" w:hAnsi="Consolas" w:cs="Consolas"/>
+          <w:color w:val="000000"/>
+          <w:sz w:val="19"/>
+          <w:szCs w:val="19"/>
+        </w:rPr>
+        <w:t>"</w:t>
+      </w:r>
+    </w:p>
+    <w:p>
+      <w:pPr>
+        <w:rPr>
+          <w:lang w:eastAsia="en-ZA"/>
+        </w:rPr>
+      </w:pPr>
+      <w:r>
+        <w:rPr>
+          <w:rFonts w:ascii="Consolas" w:hAnsi="Consolas" w:cs="Consolas"/>
+          <w:color w:val="FF0000"/>
+          <w:sz w:val="19"/>
+          <w:szCs w:val="19"/>
+        </w:rPr>
+        <w:t>android:id</w:t>
+      </w:r>
+      <w:r>
+        <w:rPr>
+          <w:rFonts w:ascii="Consolas" w:hAnsi="Consolas" w:cs="Consolas"/>
+          <w:color w:val="0000FF"/>
+          <w:sz w:val="19"/>
+          <w:szCs w:val="19"/>
+        </w:rPr>
+        <w:t>=</w:t>
+      </w:r>
+      <w:r>
+        <w:rPr>
+          <w:rFonts w:ascii="Consolas" w:hAnsi="Consolas" w:cs="Consolas"/>
+          <w:color w:val="000000"/>
+          <w:sz w:val="19"/>
+          <w:szCs w:val="19"/>
+        </w:rPr>
+        <w:t>"</w:t>
+      </w:r>
+      <w:r>
+        <w:rPr>
+          <w:rFonts w:ascii="Consolas" w:hAnsi="Consolas" w:cs="Consolas"/>
+          <w:color w:val="0000FF"/>
+          <w:sz w:val="19"/>
+          <w:szCs w:val="19"/>
+        </w:rPr>
+        <w:t>@+id/button</w:t>
+      </w:r>
+      <w:r>
+        <w:rPr>
+          <w:rFonts w:ascii="Consolas" w:hAnsi="Consolas" w:cs="Consolas"/>
+          <w:color w:val="000000"/>
+          <w:sz w:val="19"/>
+          <w:szCs w:val="19"/>
+        </w:rPr>
+        <w:t>"</w:t>
       </w:r>
       <w:bookmarkStart w:id="0" w:name="_GoBack"/>
       <w:bookmarkEnd w:id="0"/>
@@ -647,24 +876,164 @@
           <w:lang w:eastAsia="en-ZA"/>
         </w:rPr>
       </w:pPr>
+      <w:proofErr w:type="gramStart"/>
+      <w:r>
+        <w:rPr>
+          <w:lang w:eastAsia="en-ZA"/>
+        </w:rPr>
+        <w:lastRenderedPageBreak/>
+        <w:t>.</w:t>
+      </w:r>
+      <w:proofErr w:type="spellStart"/>
+      <w:r>
+        <w:rPr>
+          <w:lang w:eastAsia="en-ZA"/>
+        </w:rPr>
+        <w:t>axml</w:t>
+      </w:r>
+      <w:proofErr w:type="spellEnd"/>
+      <w:proofErr w:type="gramEnd"/>
+      <w:r>
+        <w:rPr>
+          <w:lang w:eastAsia="en-ZA"/>
+        </w:rPr>
+        <w:t xml:space="preserve"> vs </w:t>
+      </w:r>
+      <w:r>
+        <w:rPr>
+          <w:lang w:eastAsia="en-ZA"/>
+        </w:rPr>
+        <w:t>.</w:t>
+      </w:r>
+      <w:r>
+        <w:rPr>
+          <w:lang w:eastAsia="en-ZA"/>
+        </w:rPr>
+        <w:t>xml</w:t>
+      </w:r>
+    </w:p>
+    <w:p>
+      <w:pPr>
+        <w:rPr>
+          <w:lang w:eastAsia="en-ZA"/>
+        </w:rPr>
+      </w:pPr>
+      <w:r>
+        <w:rPr>
+          <w:lang w:eastAsia="en-ZA"/>
+        </w:rPr>
+        <w:t xml:space="preserve">Xamarin uses </w:t>
+      </w:r>
+      <w:proofErr w:type="spellStart"/>
+      <w:r>
+        <w:rPr>
+          <w:lang w:eastAsia="en-ZA"/>
+        </w:rPr>
+        <w:t>axml</w:t>
+      </w:r>
+      <w:proofErr w:type="spellEnd"/>
+      <w:r>
+        <w:rPr>
+          <w:lang w:eastAsia="en-ZA"/>
+        </w:rPr>
+        <w:t xml:space="preserve">, but the visual studio UI designer is a bit </w:t>
+      </w:r>
+      <w:proofErr w:type="spellStart"/>
+      <w:r>
+        <w:rPr>
+          <w:lang w:eastAsia="en-ZA"/>
+        </w:rPr>
+        <w:t>kak</w:t>
+      </w:r>
+      <w:proofErr w:type="spellEnd"/>
+      <w:r>
+        <w:rPr>
+          <w:lang w:eastAsia="en-ZA"/>
+        </w:rPr>
+        <w:t xml:space="preserve">. Android studio uses .xml, but simply renaming the file extension doesn’t work. So, install the </w:t>
+      </w:r>
+      <w:proofErr w:type="spellStart"/>
+      <w:r>
+        <w:rPr>
+          <w:lang w:eastAsia="en-ZA"/>
+        </w:rPr>
+        <w:t>Xamaridea</w:t>
+      </w:r>
+      <w:proofErr w:type="spellEnd"/>
+      <w:r>
+        <w:rPr>
+          <w:lang w:eastAsia="en-ZA"/>
+        </w:rPr>
+        <w:t xml:space="preserve"> extension via Tools&gt;&gt;</w:t>
+      </w:r>
+      <w:proofErr w:type="spellStart"/>
+      <w:r>
+        <w:rPr>
+          <w:lang w:eastAsia="en-ZA"/>
+        </w:rPr>
+        <w:t>ExtensionsAndUpdates</w:t>
+      </w:r>
+      <w:proofErr w:type="spellEnd"/>
+      <w:r>
+        <w:rPr>
+          <w:lang w:eastAsia="en-ZA"/>
+        </w:rPr>
+        <w:t>.</w:t>
+      </w:r>
+      <w:r>
+        <w:rPr>
+          <w:lang w:eastAsia="en-ZA"/>
+        </w:rPr>
+        <w:t xml:space="preserve"> You can then simply right click on the xml file in visual studio and select: Open in Android studio</w:t>
+      </w:r>
+      <w:r>
+        <w:rPr>
+          <w:lang w:eastAsia="en-ZA"/>
+        </w:rPr>
+        <w:t>.</w:t>
+      </w:r>
+    </w:p>
+    <w:p>
+      <w:pPr>
+        <w:pStyle w:val="Heading1"/>
+        <w:rPr>
+          <w:lang w:eastAsia="en-ZA"/>
+        </w:rPr>
+      </w:pPr>
+      <w:proofErr w:type="spellStart"/>
       <w:r>
         <w:rPr>
           <w:lang w:eastAsia="en-ZA"/>
         </w:rPr>
         <w:t>MvvmCross</w:t>
       </w:r>
-    </w:p>
-    <w:p>
-      <w:pPr>
-        <w:rPr>
-          <w:lang w:eastAsia="en-ZA"/>
-        </w:rPr>
-      </w:pPr>
-      <w:r>
-        <w:rPr>
-          <w:lang w:eastAsia="en-ZA"/>
-        </w:rPr>
-        <w:t>Deployed MvvmCross applications consist of two parts:</w:t>
+      <w:proofErr w:type="spellEnd"/>
+    </w:p>
+    <w:p>
+      <w:pPr>
+        <w:rPr>
+          <w:lang w:eastAsia="en-ZA"/>
+        </w:rPr>
+      </w:pPr>
+      <w:r>
+        <w:rPr>
+          <w:lang w:eastAsia="en-ZA"/>
+        </w:rPr>
+        <w:t xml:space="preserve">Deployed </w:t>
+      </w:r>
+      <w:proofErr w:type="spellStart"/>
+      <w:r>
+        <w:rPr>
+          <w:lang w:eastAsia="en-ZA"/>
+        </w:rPr>
+        <w:t>MvvmCross</w:t>
+      </w:r>
+      <w:proofErr w:type="spellEnd"/>
+      <w:r>
+        <w:rPr>
+          <w:lang w:eastAsia="en-ZA"/>
+        </w:rPr>
+        <w:t xml:space="preserve"> applications consist of two parts:</w:t>
       </w:r>
     </w:p>
     <w:p>

</xml_diff>